<commit_message>
modelo de categoría con Fluent API
</commit_message>
<xml_diff>
--- a/documentation.docx
+++ b/documentation.docx
@@ -189,7 +189,138 @@
     </w:p>
     <w:p/>
     <w:p/>
-    <w:p/>
+    <w:p>
+      <w:proofErr w:type="spellStart"/>
+      <w:r>
+        <w:rPr>
+          <w:b/>
+        </w:rPr>
+        <w:lastRenderedPageBreak/>
+        <w:t>Fluent</w:t>
+      </w:r>
+      <w:proofErr w:type="spellEnd"/>
+      <w:r>
+        <w:rPr>
+          <w:b/>
+        </w:rPr>
+        <w:t xml:space="preserve"> API:</w:t>
+      </w:r>
+      <w:r>
+        <w:rPr>
+          <w:b/>
+        </w:rPr>
+        <w:br/>
+      </w:r>
+      <w:r>
+        <w:t>Forma avanzada de configuración sin utilizar atributos o data-</w:t>
+      </w:r>
+      <w:proofErr w:type="spellStart"/>
+      <w:r>
+        <w:t>annotations</w:t>
+      </w:r>
+      <w:proofErr w:type="spellEnd"/>
+      <w:r>
+        <w:t>, usando funciones de extensión anidadas en objetos de tabla, columnas durante el mapeo de los datos.</w:t>
+      </w:r>
+    </w:p>
+    <w:p>
+      <w:r>
+        <w:rPr>
+          <w:noProof/>
+          <w:lang w:eastAsia="es-ES"/>
+        </w:rPr>
+        <w:drawing>
+          <wp:inline distT="0" distB="0" distL="0" distR="0">
+            <wp:extent cx="5400040" cy="4120515"/>
+            <wp:effectExtent l="19050" t="0" r="0" b="0"/>
+            <wp:docPr id="5" name="4 Imagen" descr="fluentAPi.PNG"/>
+            <wp:cNvGraphicFramePr>
+              <a:graphicFrameLocks xmlns:a="http://schemas.openxmlformats.org/drawingml/2006/main" noChangeAspect="1"/>
+            </wp:cNvGraphicFramePr>
+            <a:graphic xmlns:a="http://schemas.openxmlformats.org/drawingml/2006/main">
+              <a:graphicData uri="http://schemas.openxmlformats.org/drawingml/2006/picture">
+                <pic:pic xmlns:pic="http://schemas.openxmlformats.org/drawingml/2006/picture">
+                  <pic:nvPicPr>
+                    <pic:cNvPr id="0" name="fluentAPi.PNG"/>
+                    <pic:cNvPicPr/>
+                  </pic:nvPicPr>
+                  <pic:blipFill>
+                    <a:blip r:embed="rId8" cstate="print"/>
+                    <a:stretch>
+                      <a:fillRect/>
+                    </a:stretch>
+                  </pic:blipFill>
+                  <pic:spPr>
+                    <a:xfrm>
+                      <a:off x="0" y="0"/>
+                      <a:ext cx="5400040" cy="4120515"/>
+                    </a:xfrm>
+                    <a:prstGeom prst="rect">
+                      <a:avLst/>
+                    </a:prstGeom>
+                  </pic:spPr>
+                </pic:pic>
+              </a:graphicData>
+            </a:graphic>
+          </wp:inline>
+        </w:drawing>
+      </w:r>
+    </w:p>
+    <w:p>
+      <w:pPr>
+        <w:tabs>
+          <w:tab w:val="left" w:pos="955"/>
+        </w:tabs>
+      </w:pPr>
+      <w:r>
+        <w:rPr>
+          <w:noProof/>
+          <w:lang w:eastAsia="es-ES"/>
+        </w:rPr>
+        <w:drawing>
+          <wp:inline distT="0" distB="0" distL="0" distR="0">
+            <wp:extent cx="5397011" cy="3666393"/>
+            <wp:effectExtent l="19050" t="0" r="0" b="0"/>
+            <wp:docPr id="8" name="6 Imagen" descr="ejemplo.PNG"/>
+            <wp:cNvGraphicFramePr>
+              <a:graphicFrameLocks xmlns:a="http://schemas.openxmlformats.org/drawingml/2006/main" noChangeAspect="1"/>
+            </wp:cNvGraphicFramePr>
+            <a:graphic xmlns:a="http://schemas.openxmlformats.org/drawingml/2006/main">
+              <a:graphicData uri="http://schemas.openxmlformats.org/drawingml/2006/picture">
+                <pic:pic xmlns:pic="http://schemas.openxmlformats.org/drawingml/2006/picture">
+                  <pic:nvPicPr>
+                    <pic:cNvPr id="0" name="ejemplo.PNG"/>
+                    <pic:cNvPicPr/>
+                  </pic:nvPicPr>
+                  <pic:blipFill>
+                    <a:blip r:embed="rId9" cstate="print"/>
+                    <a:stretch>
+                      <a:fillRect/>
+                    </a:stretch>
+                  </pic:blipFill>
+                  <pic:spPr>
+                    <a:xfrm>
+                      <a:off x="0" y="0"/>
+                      <a:ext cx="5400040" cy="3668451"/>
+                    </a:xfrm>
+                    <a:prstGeom prst="rect">
+                      <a:avLst/>
+                    </a:prstGeom>
+                  </pic:spPr>
+                </pic:pic>
+              </a:graphicData>
+            </a:graphic>
+          </wp:inline>
+        </w:drawing>
+      </w:r>
+    </w:p>
+    <w:p>
+      <w:pPr>
+        <w:tabs>
+          <w:tab w:val="left" w:pos="955"/>
+        </w:tabs>
+      </w:pPr>
+    </w:p>
     <w:sectPr>
       <w:pgSz w:w="11906" w:h="16838"/>
       <w:pgMar w:top="1417" w:right="1701" w:bottom="1417" w:left="1701" w:header="708" w:footer="708" w:gutter="0"/>
@@ -364,7 +495,6 @@
   <w:style w:type="character" w:default="1" w:styleId="Fuentedeprrafopredeter">
     <w:name w:val="Default Paragraph Font"/>
     <w:uiPriority w:val="1"/>
-    <w:semiHidden/>
     <w:unhideWhenUsed/>
   </w:style>
   <w:style w:type="table" w:default="1" w:styleId="Tablanormal">

</xml_diff>

<commit_message>
Agregando datos semilla, y agregando migraciones
</commit_message>
<xml_diff>
--- a/documentation.docx
+++ b/documentation.docx
@@ -819,6 +819,26 @@
           <w:szCs w:val="28"/>
         </w:rPr>
         <w:t>dotnet ef migrations add ColumnPesoCategoria</w:t>
+      </w:r>
+    </w:p>
+    <w:p>
+      <w:pPr>
+        <w:tabs>
+          <w:tab w:val="left" w:pos="1080"/>
+        </w:tabs>
+        <w:rPr>
+          <w:b/>
+          <w:sz w:val="28"/>
+          <w:szCs w:val="28"/>
+        </w:rPr>
+      </w:pPr>
+      <w:r>
+        <w:rPr>
+          <w:b/>
+          <w:sz w:val="28"/>
+          <w:szCs w:val="28"/>
+        </w:rPr>
+        <w:t>dotnet ef migrations add InitialData</w:t>
       </w:r>
     </w:p>
     <w:p>

</xml_diff>